<commit_message>
latest after image ref
</commit_message>
<xml_diff>
--- a/report_v.0.0.0.docx
+++ b/report_v.0.0.0.docx
@@ -8740,7 +8740,13 @@
       <w:bookmarkStart w:id="12" w:name="_Toc188615963"/>
       <w:r>
         <w:lastRenderedPageBreak/>
-        <w:t>List of abbreviations</w:t>
+        <w:t xml:space="preserve">List of </w:t>
+      </w:r>
+      <w:r>
+        <w:t>A</w:t>
+      </w:r>
+      <w:r>
+        <w:t>bbreviations</w:t>
       </w:r>
       <w:bookmarkEnd w:id="12"/>
     </w:p>
@@ -8877,12 +8883,86 @@
       </w:r>
     </w:p>
     <w:p>
+      <w:pPr>
+        <w:spacing w:after="0"/>
+      </w:pPr>
       <w:r>
         <w:t>UTF</w:t>
       </w:r>
       <w:r>
         <w:tab/>
         <w:t>Unicode Transformation Format</w:t>
+      </w:r>
+    </w:p>
+    <w:p>
+      <w:pPr>
+        <w:spacing w:after="0"/>
+      </w:pPr>
+      <w:r>
+        <w:t>BCE</w:t>
+      </w:r>
+      <w:r>
+        <w:tab/>
+        <w:t>Before Common Era</w:t>
+      </w:r>
+    </w:p>
+    <w:p>
+      <w:pPr>
+        <w:spacing w:after="0"/>
+      </w:pPr>
+      <w:r>
+        <w:t>CE</w:t>
+      </w:r>
+      <w:r>
+        <w:t xml:space="preserve"> </w:t>
+      </w:r>
+      <w:r>
+        <w:tab/>
+        <w:t>Common Era</w:t>
+      </w:r>
+    </w:p>
+    <w:p>
+      <w:pPr>
+        <w:spacing w:after="0"/>
+      </w:pPr>
+      <w:r>
+        <w:t>JVM</w:t>
+      </w:r>
+      <w:r>
+        <w:t xml:space="preserve"> </w:t>
+      </w:r>
+      <w:r>
+        <w:tab/>
+        <w:t>Java Virtual Machine</w:t>
+      </w:r>
+    </w:p>
+    <w:p>
+      <w:pPr>
+        <w:spacing w:after="0"/>
+      </w:pPr>
+      <w:r>
+        <w:t>UTF</w:t>
+      </w:r>
+      <w:r>
+        <w:t xml:space="preserve"> </w:t>
+      </w:r>
+      <w:r>
+        <w:tab/>
+      </w:r>
+      <w:r>
+        <w:t>Unicode Transformation Format</w:t>
+      </w:r>
+    </w:p>
+    <w:p>
+      <w:r>
+        <w:t>TTO</w:t>
+      </w:r>
+      <w:r>
+        <w:t xml:space="preserve"> </w:t>
+      </w:r>
+      <w:r>
+        <w:tab/>
+        <w:t>True Type Open</w:t>
       </w:r>
     </w:p>
     <w:p>
@@ -9004,14 +9084,24 @@
       <w:r>
         <w:t xml:space="preserve">Figure 1. </w:t>
       </w:r>
-      <w:fldSimple w:instr=" SEQ Figure_1. \* ARABIC ">
-        <w:r>
-          <w:rPr>
-            <w:noProof/>
-          </w:rPr>
-          <w:t>1</w:t>
-        </w:r>
-      </w:fldSimple>
+      <w:r>
+        <w:fldChar w:fldCharType="begin"/>
+      </w:r>
+      <w:r>
+        <w:instrText xml:space="preserve"> SEQ Figure_1. \* ARABIC </w:instrText>
+      </w:r>
+      <w:r>
+        <w:fldChar w:fldCharType="separate"/>
+      </w:r>
+      <w:r>
+        <w:rPr>
+          <w:noProof/>
+        </w:rPr>
+        <w:t>1</w:t>
+      </w:r>
+      <w:r>
+        <w:fldChar w:fldCharType="end"/>
+      </w:r>
       <w:r>
         <w:t xml:space="preserve"> : </w:t>
       </w:r>
@@ -9105,14 +9195,24 @@
       <w:r>
         <w:t xml:space="preserve">Figure 1. </w:t>
       </w:r>
-      <w:fldSimple w:instr=" SEQ Figure_1. \* ARABIC ">
-        <w:r>
-          <w:rPr>
-            <w:noProof/>
-          </w:rPr>
-          <w:t>2</w:t>
-        </w:r>
-      </w:fldSimple>
+      <w:r>
+        <w:fldChar w:fldCharType="begin"/>
+      </w:r>
+      <w:r>
+        <w:instrText xml:space="preserve"> SEQ Figure_1. \* ARABIC </w:instrText>
+      </w:r>
+      <w:r>
+        <w:fldChar w:fldCharType="separate"/>
+      </w:r>
+      <w:r>
+        <w:rPr>
+          <w:noProof/>
+        </w:rPr>
+        <w:t>2</w:t>
+      </w:r>
+      <w:r>
+        <w:fldChar w:fldCharType="end"/>
+      </w:r>
       <w:r>
         <w:t xml:space="preserve"> :</w:t>
       </w:r>
@@ -9203,14 +9303,24 @@
       <w:r>
         <w:t xml:space="preserve">Figure 1. </w:t>
       </w:r>
-      <w:fldSimple w:instr=" SEQ Figure_1. \* ARABIC ">
-        <w:r>
-          <w:rPr>
-            <w:noProof/>
-          </w:rPr>
-          <w:t>3</w:t>
-        </w:r>
-      </w:fldSimple>
+      <w:r>
+        <w:fldChar w:fldCharType="begin"/>
+      </w:r>
+      <w:r>
+        <w:instrText xml:space="preserve"> SEQ Figure_1. \* ARABIC </w:instrText>
+      </w:r>
+      <w:r>
+        <w:fldChar w:fldCharType="separate"/>
+      </w:r>
+      <w:r>
+        <w:rPr>
+          <w:noProof/>
+        </w:rPr>
+        <w:t>3</w:t>
+      </w:r>
+      <w:r>
+        <w:fldChar w:fldCharType="end"/>
+      </w:r>
       <w:r>
         <w:t xml:space="preserve"> : </w:t>
       </w:r>
@@ -9310,14 +9420,24 @@
       <w:r>
         <w:t xml:space="preserve">Figure 1. </w:t>
       </w:r>
-      <w:fldSimple w:instr=" SEQ Figure_1. \* ARABIC ">
-        <w:r>
-          <w:rPr>
-            <w:noProof/>
-          </w:rPr>
-          <w:t>4</w:t>
-        </w:r>
-      </w:fldSimple>
+      <w:r>
+        <w:fldChar w:fldCharType="begin"/>
+      </w:r>
+      <w:r>
+        <w:instrText xml:space="preserve"> SEQ Figure_1. \* ARABIC </w:instrText>
+      </w:r>
+      <w:r>
+        <w:fldChar w:fldCharType="separate"/>
+      </w:r>
+      <w:r>
+        <w:rPr>
+          <w:noProof/>
+        </w:rPr>
+        <w:t>4</w:t>
+      </w:r>
+      <w:r>
+        <w:fldChar w:fldCharType="end"/>
+      </w:r>
       <w:r>
         <w:t xml:space="preserve"> : </w:t>
       </w:r>
@@ -10203,18 +10323,6 @@
       </w:pPr>
       <w:r>
         <w:t>Version Control System (e.g., Git) for collaborative development and code management.</w:t>
-      </w:r>
-    </w:p>
-    <w:p>
-      <w:pPr>
-        <w:pStyle w:val="ListParagraph"/>
-        <w:numPr>
-          <w:ilvl w:val="0"/>
-          <w:numId w:val="3"/>
-        </w:numPr>
-      </w:pPr>
-      <w:r>
-        <w:t>Issue Tracking and Project Management: Github Issues</w:t>
       </w:r>
     </w:p>
     <w:p>
@@ -10497,14 +10605,24 @@
       <w:r>
         <w:t xml:space="preserve">Figure 4. </w:t>
       </w:r>
-      <w:fldSimple w:instr=" SEQ Figure_4. \* ARABIC ">
-        <w:r>
-          <w:rPr>
-            <w:noProof/>
-          </w:rPr>
-          <w:t>1</w:t>
-        </w:r>
-      </w:fldSimple>
+      <w:r>
+        <w:fldChar w:fldCharType="begin"/>
+      </w:r>
+      <w:r>
+        <w:instrText xml:space="preserve"> SEQ Figure_4. \* ARABIC </w:instrText>
+      </w:r>
+      <w:r>
+        <w:fldChar w:fldCharType="separate"/>
+      </w:r>
+      <w:r>
+        <w:rPr>
+          <w:noProof/>
+        </w:rPr>
+        <w:t>1</w:t>
+      </w:r>
+      <w:r>
+        <w:fldChar w:fldCharType="end"/>
+      </w:r>
       <w:r>
         <w:t xml:space="preserve"> : </w:t>
       </w:r>
@@ -10665,14 +10783,24 @@
       <w:r>
         <w:t xml:space="preserve">Figure 4. </w:t>
       </w:r>
-      <w:fldSimple w:instr=" SEQ Figure_4. \* ARABIC ">
-        <w:r>
-          <w:rPr>
-            <w:noProof/>
-          </w:rPr>
-          <w:t>2</w:t>
-        </w:r>
-      </w:fldSimple>
+      <w:r>
+        <w:fldChar w:fldCharType="begin"/>
+      </w:r>
+      <w:r>
+        <w:instrText xml:space="preserve"> SEQ Figure_4. \* ARABIC </w:instrText>
+      </w:r>
+      <w:r>
+        <w:fldChar w:fldCharType="separate"/>
+      </w:r>
+      <w:r>
+        <w:rPr>
+          <w:noProof/>
+        </w:rPr>
+        <w:t>2</w:t>
+      </w:r>
+      <w:r>
+        <w:fldChar w:fldCharType="end"/>
+      </w:r>
       <w:r>
         <w:t xml:space="preserve"> : </w:t>
       </w:r>
@@ -10742,14 +10870,24 @@
                             <w:r>
                               <w:t xml:space="preserve">Figure 4. </w:t>
                             </w:r>
-                            <w:fldSimple w:instr=" SEQ Figure_4. \* ARABIC ">
-                              <w:r>
-                                <w:rPr>
-                                  <w:noProof/>
-                                </w:rPr>
-                                <w:t>3</w:t>
-                              </w:r>
-                            </w:fldSimple>
+                            <w:r>
+                              <w:fldChar w:fldCharType="begin"/>
+                            </w:r>
+                            <w:r>
+                              <w:instrText xml:space="preserve"> SEQ Figure_4. \* ARABIC </w:instrText>
+                            </w:r>
+                            <w:r>
+                              <w:fldChar w:fldCharType="separate"/>
+                            </w:r>
+                            <w:r>
+                              <w:rPr>
+                                <w:noProof/>
+                              </w:rPr>
+                              <w:t>3</w:t>
+                            </w:r>
+                            <w:r>
+                              <w:fldChar w:fldCharType="end"/>
+                            </w:r>
                             <w:r>
                               <w:t xml:space="preserve"> : </w:t>
                             </w:r>
@@ -10794,14 +10932,24 @@
                       <w:r>
                         <w:t xml:space="preserve">Figure 4. </w:t>
                       </w:r>
-                      <w:fldSimple w:instr=" SEQ Figure_4. \* ARABIC ">
-                        <w:r>
-                          <w:rPr>
-                            <w:noProof/>
-                          </w:rPr>
-                          <w:t>3</w:t>
-                        </w:r>
-                      </w:fldSimple>
+                      <w:r>
+                        <w:fldChar w:fldCharType="begin"/>
+                      </w:r>
+                      <w:r>
+                        <w:instrText xml:space="preserve"> SEQ Figure_4. \* ARABIC </w:instrText>
+                      </w:r>
+                      <w:r>
+                        <w:fldChar w:fldCharType="separate"/>
+                      </w:r>
+                      <w:r>
+                        <w:rPr>
+                          <w:noProof/>
+                        </w:rPr>
+                        <w:t>3</w:t>
+                      </w:r>
+                      <w:r>
+                        <w:fldChar w:fldCharType="end"/>
+                      </w:r>
                       <w:r>
                         <w:t xml:space="preserve"> : </w:t>
                       </w:r>
@@ -11260,14 +11408,24 @@
       <w:r>
         <w:t xml:space="preserve">Figure 4. </w:t>
       </w:r>
-      <w:fldSimple w:instr=" SEQ Figure_4. \* ARABIC ">
-        <w:r>
-          <w:rPr>
-            <w:noProof/>
-          </w:rPr>
-          <w:t>4</w:t>
-        </w:r>
-      </w:fldSimple>
+      <w:r>
+        <w:fldChar w:fldCharType="begin"/>
+      </w:r>
+      <w:r>
+        <w:instrText xml:space="preserve"> SEQ Figure_4. \* ARABIC </w:instrText>
+      </w:r>
+      <w:r>
+        <w:fldChar w:fldCharType="separate"/>
+      </w:r>
+      <w:r>
+        <w:rPr>
+          <w:noProof/>
+        </w:rPr>
+        <w:t>4</w:t>
+      </w:r>
+      <w:r>
+        <w:fldChar w:fldCharType="end"/>
+      </w:r>
       <w:r>
         <w:t xml:space="preserve"> : </w:t>
       </w:r>
@@ -11510,14 +11668,24 @@
       <w:r>
         <w:t xml:space="preserve">Figure 4. </w:t>
       </w:r>
-      <w:fldSimple w:instr=" SEQ Figure_4. \* ARABIC ">
-        <w:r>
-          <w:rPr>
-            <w:noProof/>
-          </w:rPr>
-          <w:t>5</w:t>
-        </w:r>
-      </w:fldSimple>
+      <w:r>
+        <w:fldChar w:fldCharType="begin"/>
+      </w:r>
+      <w:r>
+        <w:instrText xml:space="preserve"> SEQ Figure_4. \* ARABIC </w:instrText>
+      </w:r>
+      <w:r>
+        <w:fldChar w:fldCharType="separate"/>
+      </w:r>
+      <w:r>
+        <w:rPr>
+          <w:noProof/>
+        </w:rPr>
+        <w:t>5</w:t>
+      </w:r>
+      <w:r>
+        <w:fldChar w:fldCharType="end"/>
+      </w:r>
       <w:r>
         <w:t xml:space="preserve"> : </w:t>
       </w:r>
@@ -11525,6 +11693,12 @@
         <w:t>Organization of GSUB table</w:t>
       </w:r>
       <w:bookmarkEnd w:id="43"/>
+      <w:r>
+        <w:t xml:space="preserve"> </w:t>
+      </w:r>
+      <w:r>
+        <w:t>(Microsoft, n.d.)</w:t>
+      </w:r>
     </w:p>
     <w:p>
       <w:r>
@@ -11696,14 +11870,24 @@
       <w:r>
         <w:t xml:space="preserve">Figure 4. </w:t>
       </w:r>
-      <w:fldSimple w:instr=" SEQ Figure_4. \* ARABIC ">
-        <w:r>
-          <w:rPr>
-            <w:noProof/>
-          </w:rPr>
-          <w:t>6</w:t>
-        </w:r>
-      </w:fldSimple>
+      <w:r>
+        <w:fldChar w:fldCharType="begin"/>
+      </w:r>
+      <w:r>
+        <w:instrText xml:space="preserve"> SEQ Figure_4. \* ARABIC </w:instrText>
+      </w:r>
+      <w:r>
+        <w:fldChar w:fldCharType="separate"/>
+      </w:r>
+      <w:r>
+        <w:rPr>
+          <w:noProof/>
+        </w:rPr>
+        <w:t>6</w:t>
+      </w:r>
+      <w:r>
+        <w:fldChar w:fldCharType="end"/>
+      </w:r>
       <w:r>
         <w:t xml:space="preserve"> : </w:t>
       </w:r>
@@ -11711,6 +11895,12 @@
         <w:t>GPOS table format</w:t>
       </w:r>
       <w:bookmarkEnd w:id="45"/>
+      <w:r>
+        <w:t xml:space="preserve"> </w:t>
+      </w:r>
+      <w:r>
+        <w:t>(Microsoft, n.d.)</w:t>
+      </w:r>
     </w:p>
     <w:p>
       <w:r>
@@ -11921,14 +12111,24 @@
       <w:r>
         <w:t xml:space="preserve">Figure 4. </w:t>
       </w:r>
-      <w:fldSimple w:instr=" SEQ Figure_4. \* ARABIC ">
-        <w:r>
-          <w:rPr>
-            <w:noProof/>
-          </w:rPr>
-          <w:t>7</w:t>
-        </w:r>
-      </w:fldSimple>
+      <w:r>
+        <w:fldChar w:fldCharType="begin"/>
+      </w:r>
+      <w:r>
+        <w:instrText xml:space="preserve"> SEQ Figure_4. \* ARABIC </w:instrText>
+      </w:r>
+      <w:r>
+        <w:fldChar w:fldCharType="separate"/>
+      </w:r>
+      <w:r>
+        <w:rPr>
+          <w:noProof/>
+        </w:rPr>
+        <w:t>7</w:t>
+      </w:r>
+      <w:r>
+        <w:fldChar w:fldCharType="end"/>
+      </w:r>
       <w:r>
         <w:t xml:space="preserve"> : </w:t>
       </w:r>
@@ -11936,6 +12136,12 @@
         <w:t>OTF tables hierarchy</w:t>
       </w:r>
       <w:bookmarkEnd w:id="46"/>
+      <w:r>
+        <w:t xml:space="preserve"> </w:t>
+      </w:r>
+      <w:r>
+        <w:t xml:space="preserve"> (Microsoft, n.d.)</w:t>
+      </w:r>
     </w:p>
     <w:p>
       <w:r>
@@ -15096,14 +15302,24 @@
       <w:r>
         <w:t xml:space="preserve">Figure 4. </w:t>
       </w:r>
-      <w:fldSimple w:instr=" SEQ Figure_4. \* ARABIC ">
-        <w:r>
-          <w:rPr>
-            <w:noProof/>
-          </w:rPr>
-          <w:t>8</w:t>
-        </w:r>
-      </w:fldSimple>
+      <w:r>
+        <w:fldChar w:fldCharType="begin"/>
+      </w:r>
+      <w:r>
+        <w:instrText xml:space="preserve"> SEQ Figure_4. \* ARABIC </w:instrText>
+      </w:r>
+      <w:r>
+        <w:fldChar w:fldCharType="separate"/>
+      </w:r>
+      <w:r>
+        <w:rPr>
+          <w:noProof/>
+        </w:rPr>
+        <w:t>8</w:t>
+      </w:r>
+      <w:r>
+        <w:fldChar w:fldCharType="end"/>
+      </w:r>
       <w:r>
         <w:t>: Conversion of fontfile into ttx format</w:t>
       </w:r>
@@ -15190,14 +15406,24 @@
       <w:r>
         <w:t xml:space="preserve">Figure 4. </w:t>
       </w:r>
-      <w:fldSimple w:instr=" SEQ Figure_4. \* ARABIC ">
-        <w:r>
-          <w:rPr>
-            <w:noProof/>
-          </w:rPr>
-          <w:t>9</w:t>
-        </w:r>
-      </w:fldSimple>
+      <w:r>
+        <w:fldChar w:fldCharType="begin"/>
+      </w:r>
+      <w:r>
+        <w:instrText xml:space="preserve"> SEQ Figure_4. \* ARABIC </w:instrText>
+      </w:r>
+      <w:r>
+        <w:fldChar w:fldCharType="separate"/>
+      </w:r>
+      <w:r>
+        <w:rPr>
+          <w:noProof/>
+        </w:rPr>
+        <w:t>9</w:t>
+      </w:r>
+      <w:r>
+        <w:fldChar w:fldCharType="end"/>
+      </w:r>
       <w:r>
         <w:t>: xml view of fontfile</w:t>
       </w:r>
@@ -15693,14 +15919,24 @@
       <w:r>
         <w:t xml:space="preserve">Figure 4. </w:t>
       </w:r>
-      <w:fldSimple w:instr=" SEQ Figure_4. \* ARABIC ">
-        <w:r>
-          <w:rPr>
-            <w:noProof/>
-          </w:rPr>
-          <w:t>10</w:t>
-        </w:r>
-      </w:fldSimple>
+      <w:r>
+        <w:fldChar w:fldCharType="begin"/>
+      </w:r>
+      <w:r>
+        <w:instrText xml:space="preserve"> SEQ Figure_4. \* ARABIC </w:instrText>
+      </w:r>
+      <w:r>
+        <w:fldChar w:fldCharType="separate"/>
+      </w:r>
+      <w:r>
+        <w:rPr>
+          <w:noProof/>
+        </w:rPr>
+        <w:t>10</w:t>
+      </w:r>
+      <w:r>
+        <w:fldChar w:fldCharType="end"/>
+      </w:r>
       <w:r>
         <w:t>: FontForge cmap table</w:t>
       </w:r>
@@ -15786,14 +16022,24 @@
       <w:r>
         <w:t xml:space="preserve">Figure 4. </w:t>
       </w:r>
-      <w:fldSimple w:instr=" SEQ Figure_4. \* ARABIC ">
-        <w:r>
-          <w:rPr>
-            <w:noProof/>
-          </w:rPr>
-          <w:t>11</w:t>
-        </w:r>
-      </w:fldSimple>
+      <w:r>
+        <w:fldChar w:fldCharType="begin"/>
+      </w:r>
+      <w:r>
+        <w:instrText xml:space="preserve"> SEQ Figure_4. \* ARABIC </w:instrText>
+      </w:r>
+      <w:r>
+        <w:fldChar w:fldCharType="separate"/>
+      </w:r>
+      <w:r>
+        <w:rPr>
+          <w:noProof/>
+        </w:rPr>
+        <w:t>11</w:t>
+      </w:r>
+      <w:r>
+        <w:fldChar w:fldCharType="end"/>
+      </w:r>
       <w:r>
         <w:t xml:space="preserve"> : FontForge GPOS Table</w:t>
       </w:r>
@@ -15907,14 +16153,24 @@
       <w:r>
         <w:t xml:space="preserve">Figure 4. </w:t>
       </w:r>
-      <w:fldSimple w:instr=" SEQ Figure_4. \* ARABIC ">
-        <w:r>
-          <w:rPr>
-            <w:noProof/>
-          </w:rPr>
-          <w:t>12</w:t>
-        </w:r>
-      </w:fldSimple>
+      <w:r>
+        <w:fldChar w:fldCharType="begin"/>
+      </w:r>
+      <w:r>
+        <w:instrText xml:space="preserve"> SEQ Figure_4. \* ARABIC </w:instrText>
+      </w:r>
+      <w:r>
+        <w:fldChar w:fldCharType="separate"/>
+      </w:r>
+      <w:r>
+        <w:rPr>
+          <w:noProof/>
+        </w:rPr>
+        <w:t>12</w:t>
+      </w:r>
+      <w:r>
+        <w:fldChar w:fldCharType="end"/>
+      </w:r>
       <w:r>
         <w:t xml:space="preserve"> : </w:t>
       </w:r>
@@ -15922,6 +16178,9 @@
         <w:t>Graph of usage of PDFs compared to other document formats.</w:t>
       </w:r>
       <w:bookmarkEnd w:id="61"/>
+      <w:r>
+        <w:t>(PDF Association 2021).</w:t>
+      </w:r>
     </w:p>
     <w:p>
       <w:r>
@@ -16491,14 +16750,24 @@
       <w:r>
         <w:t xml:space="preserve">Figure 5. </w:t>
       </w:r>
-      <w:fldSimple w:instr=" SEQ Figure_5. \* ARABIC ">
-        <w:r>
-          <w:rPr>
-            <w:noProof/>
-          </w:rPr>
-          <w:t>1</w:t>
-        </w:r>
-      </w:fldSimple>
+      <w:r>
+        <w:fldChar w:fldCharType="begin"/>
+      </w:r>
+      <w:r>
+        <w:instrText xml:space="preserve"> SEQ Figure_5. \* ARABIC </w:instrText>
+      </w:r>
+      <w:r>
+        <w:fldChar w:fldCharType="separate"/>
+      </w:r>
+      <w:r>
+        <w:rPr>
+          <w:noProof/>
+        </w:rPr>
+        <w:t>1</w:t>
+      </w:r>
+      <w:r>
+        <w:fldChar w:fldCharType="end"/>
+      </w:r>
       <w:r>
         <w:t xml:space="preserve">: </w:t>
       </w:r>
@@ -16793,14 +17062,24 @@
       <w:r>
         <w:t xml:space="preserve">Figure 5. </w:t>
       </w:r>
-      <w:fldSimple w:instr=" SEQ Figure_5. \* ARABIC ">
-        <w:r>
-          <w:rPr>
-            <w:noProof/>
-          </w:rPr>
-          <w:t>2</w:t>
-        </w:r>
-      </w:fldSimple>
+      <w:r>
+        <w:fldChar w:fldCharType="begin"/>
+      </w:r>
+      <w:r>
+        <w:instrText xml:space="preserve"> SEQ Figure_5. \* ARABIC </w:instrText>
+      </w:r>
+      <w:r>
+        <w:fldChar w:fldCharType="separate"/>
+      </w:r>
+      <w:r>
+        <w:rPr>
+          <w:noProof/>
+        </w:rPr>
+        <w:t>2</w:t>
+      </w:r>
+      <w:r>
+        <w:fldChar w:fldCharType="end"/>
+      </w:r>
       <w:r>
         <w:t xml:space="preserve"> : </w:t>
       </w:r>
@@ -16878,14 +17157,24 @@
       <w:r>
         <w:t xml:space="preserve">Figure 5. </w:t>
       </w:r>
-      <w:fldSimple w:instr=" SEQ Figure_5. \* ARABIC ">
-        <w:r>
-          <w:rPr>
-            <w:noProof/>
-          </w:rPr>
-          <w:t>3</w:t>
-        </w:r>
-      </w:fldSimple>
+      <w:r>
+        <w:fldChar w:fldCharType="begin"/>
+      </w:r>
+      <w:r>
+        <w:instrText xml:space="preserve"> SEQ Figure_5. \* ARABIC </w:instrText>
+      </w:r>
+      <w:r>
+        <w:fldChar w:fldCharType="separate"/>
+      </w:r>
+      <w:r>
+        <w:rPr>
+          <w:noProof/>
+        </w:rPr>
+        <w:t>3</w:t>
+      </w:r>
+      <w:r>
+        <w:fldChar w:fldCharType="end"/>
+      </w:r>
       <w:r>
         <w:t xml:space="preserve"> : DFD Level -1</w:t>
       </w:r>
@@ -16960,14 +17249,24 @@
       <w:r>
         <w:t xml:space="preserve">Figure 5. </w:t>
       </w:r>
-      <w:fldSimple w:instr=" SEQ Figure_5. \* ARABIC ">
-        <w:r>
-          <w:rPr>
-            <w:noProof/>
-          </w:rPr>
-          <w:t>4</w:t>
-        </w:r>
-      </w:fldSimple>
+      <w:r>
+        <w:fldChar w:fldCharType="begin"/>
+      </w:r>
+      <w:r>
+        <w:instrText xml:space="preserve"> SEQ Figure_5. \* ARABIC </w:instrText>
+      </w:r>
+      <w:r>
+        <w:fldChar w:fldCharType="separate"/>
+      </w:r>
+      <w:r>
+        <w:rPr>
+          <w:noProof/>
+        </w:rPr>
+        <w:t>4</w:t>
+      </w:r>
+      <w:r>
+        <w:fldChar w:fldCharType="end"/>
+      </w:r>
       <w:r>
         <w:t xml:space="preserve"> : </w:t>
       </w:r>
@@ -17037,14 +17336,24 @@
       <w:r>
         <w:t xml:space="preserve">Figure 5. </w:t>
       </w:r>
-      <w:fldSimple w:instr=" SEQ Figure_5. \* ARABIC ">
-        <w:r>
-          <w:rPr>
-            <w:noProof/>
-          </w:rPr>
-          <w:t>5</w:t>
-        </w:r>
-      </w:fldSimple>
+      <w:r>
+        <w:fldChar w:fldCharType="begin"/>
+      </w:r>
+      <w:r>
+        <w:instrText xml:space="preserve"> SEQ Figure_5. \* ARABIC </w:instrText>
+      </w:r>
+      <w:r>
+        <w:fldChar w:fldCharType="separate"/>
+      </w:r>
+      <w:r>
+        <w:rPr>
+          <w:noProof/>
+        </w:rPr>
+        <w:t>5</w:t>
+      </w:r>
+      <w:r>
+        <w:fldChar w:fldCharType="end"/>
+      </w:r>
       <w:r>
         <w:t xml:space="preserve"> : </w:t>
       </w:r>
@@ -17114,14 +17423,24 @@
       <w:r>
         <w:t xml:space="preserve">Figure 5. </w:t>
       </w:r>
-      <w:fldSimple w:instr=" SEQ Figure_5. \* ARABIC ">
-        <w:r>
-          <w:rPr>
-            <w:noProof/>
-          </w:rPr>
-          <w:t>6</w:t>
-        </w:r>
-      </w:fldSimple>
+      <w:r>
+        <w:fldChar w:fldCharType="begin"/>
+      </w:r>
+      <w:r>
+        <w:instrText xml:space="preserve"> SEQ Figure_5. \* ARABIC </w:instrText>
+      </w:r>
+      <w:r>
+        <w:fldChar w:fldCharType="separate"/>
+      </w:r>
+      <w:r>
+        <w:rPr>
+          <w:noProof/>
+        </w:rPr>
+        <w:t>6</w:t>
+      </w:r>
+      <w:r>
+        <w:fldChar w:fldCharType="end"/>
+      </w:r>
       <w:r>
         <w:t xml:space="preserve"> : </w:t>
       </w:r>
@@ -17199,14 +17518,24 @@
       <w:r>
         <w:t xml:space="preserve">Figure 5. </w:t>
       </w:r>
-      <w:fldSimple w:instr=" SEQ Figure_5. \* ARABIC ">
-        <w:r>
-          <w:rPr>
-            <w:noProof/>
-          </w:rPr>
-          <w:t>7</w:t>
-        </w:r>
-      </w:fldSimple>
+      <w:r>
+        <w:fldChar w:fldCharType="begin"/>
+      </w:r>
+      <w:r>
+        <w:instrText xml:space="preserve"> SEQ Figure_5. \* ARABIC </w:instrText>
+      </w:r>
+      <w:r>
+        <w:fldChar w:fldCharType="separate"/>
+      </w:r>
+      <w:r>
+        <w:rPr>
+          <w:noProof/>
+        </w:rPr>
+        <w:t>7</w:t>
+      </w:r>
+      <w:r>
+        <w:fldChar w:fldCharType="end"/>
+      </w:r>
       <w:r>
         <w:t xml:space="preserve"> : </w:t>
       </w:r>
@@ -17276,14 +17605,24 @@
       <w:r>
         <w:t xml:space="preserve">Figure 5. </w:t>
       </w:r>
-      <w:fldSimple w:instr=" SEQ Figure_5. \* ARABIC ">
-        <w:r>
-          <w:rPr>
-            <w:noProof/>
-          </w:rPr>
-          <w:t>8</w:t>
-        </w:r>
-      </w:fldSimple>
+      <w:r>
+        <w:fldChar w:fldCharType="begin"/>
+      </w:r>
+      <w:r>
+        <w:instrText xml:space="preserve"> SEQ Figure_5. \* ARABIC </w:instrText>
+      </w:r>
+      <w:r>
+        <w:fldChar w:fldCharType="separate"/>
+      </w:r>
+      <w:r>
+        <w:rPr>
+          <w:noProof/>
+        </w:rPr>
+        <w:t>8</w:t>
+      </w:r>
+      <w:r>
+        <w:fldChar w:fldCharType="end"/>
+      </w:r>
       <w:r>
         <w:t xml:space="preserve"> : TTF Parser</w:t>
       </w:r>
@@ -17350,14 +17689,24 @@
       <w:r>
         <w:t xml:space="preserve">Figure 5. </w:t>
       </w:r>
-      <w:fldSimple w:instr=" SEQ Figure_5. \* ARABIC ">
-        <w:r>
-          <w:rPr>
-            <w:noProof/>
-          </w:rPr>
-          <w:t>9</w:t>
-        </w:r>
-      </w:fldSimple>
+      <w:r>
+        <w:fldChar w:fldCharType="begin"/>
+      </w:r>
+      <w:r>
+        <w:instrText xml:space="preserve"> SEQ Figure_5. \* ARABIC </w:instrText>
+      </w:r>
+      <w:r>
+        <w:fldChar w:fldCharType="separate"/>
+      </w:r>
+      <w:r>
+        <w:rPr>
+          <w:noProof/>
+        </w:rPr>
+        <w:t>9</w:t>
+      </w:r>
+      <w:r>
+        <w:fldChar w:fldCharType="end"/>
+      </w:r>
       <w:r>
         <w:t xml:space="preserve"> : Use Case Diagram</w:t>
       </w:r>
@@ -17925,7 +18274,7 @@
           </mc:Choice>
           <mc:Fallback>
             <w:pict>
-              <v:shape w14:anchorId="57A6D66E" id="Graphic 22" o:spid="_x0000_s1026" style="position:absolute;margin-left:108pt;margin-top:4.55pt;width:415.3pt;height:.1pt;z-index:-251653120;visibility:visible;mso-wrap-style:square;mso-wrap-distance-left:0;mso-wrap-distance-top:0;mso-wrap-distance-right:0;mso-wrap-distance-bottom:0;mso-position-horizontal:absolute;mso-position-horizontal-relative:page;mso-position-vertical:absolute;mso-position-vertical-relative:text;v-text-anchor:top" coordsize="5274310,1270" o:gfxdata="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" path="m,l5274005,e" filled="f" strokeweight=".14056mm">
+              <v:shape w14:anchorId="13AF9F78" id="Graphic 22" o:spid="_x0000_s1026" style="position:absolute;margin-left:108pt;margin-top:4.55pt;width:415.3pt;height:.1pt;z-index:-251653120;visibility:visible;mso-wrap-style:square;mso-wrap-distance-left:0;mso-wrap-distance-top:0;mso-wrap-distance-right:0;mso-wrap-distance-bottom:0;mso-position-horizontal:absolute;mso-position-horizontal-relative:page;mso-position-vertical:absolute;mso-position-vertical-relative:text;v-text-anchor:top" coordsize="5274310,1270" o:gfxdata="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" path="m,l5274005,e" filled="f" strokeweight=".14056mm">
                 <v:path arrowok="t"/>
                 <w10:wrap type="topAndBottom" anchorx="page"/>
               </v:shape>
@@ -18034,7 +18383,7 @@
           </mc:Choice>
           <mc:Fallback>
             <w:pict>
-              <v:shape w14:anchorId="5347C1C0" id="Graphic 22" o:spid="_x0000_s1026" style="position:absolute;margin-left:108pt;margin-top:4.55pt;width:415.3pt;height:.1pt;z-index:-251651072;visibility:visible;mso-wrap-style:square;mso-wrap-distance-left:0;mso-wrap-distance-top:0;mso-wrap-distance-right:0;mso-wrap-distance-bottom:0;mso-position-horizontal:absolute;mso-position-horizontal-relative:page;mso-position-vertical:absolute;mso-position-vertical-relative:text;v-text-anchor:top" coordsize="5274310,1270" o:gfxdata="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" path="m,l5274005,e" filled="f" strokeweight=".14056mm">
+              <v:shape w14:anchorId="0EEF19D2" id="Graphic 22" o:spid="_x0000_s1026" style="position:absolute;margin-left:108pt;margin-top:4.55pt;width:415.3pt;height:.1pt;z-index:-251651072;visibility:visible;mso-wrap-style:square;mso-wrap-distance-left:0;mso-wrap-distance-top:0;mso-wrap-distance-right:0;mso-wrap-distance-bottom:0;mso-position-horizontal:absolute;mso-position-horizontal-relative:page;mso-position-vertical:absolute;mso-position-vertical-relative:text;v-text-anchor:top" coordsize="5274310,1270" o:gfxdata="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" path="m,l5274005,e" filled="f" strokeweight=".14056mm">
                 <v:path arrowok="t"/>
                 <w10:wrap type="topAndBottom" anchorx="page"/>
               </v:shape>
@@ -18506,7 +18855,7 @@
           </mc:Choice>
           <mc:Fallback>
             <w:pict>
-              <v:shape w14:anchorId="626190DC" id="Graphic 22" o:spid="_x0000_s1026" style="position:absolute;margin-left:108pt;margin-top:4.55pt;width:415.3pt;height:.1pt;z-index:-251655168;visibility:visible;mso-wrap-style:square;mso-wrap-distance-left:0;mso-wrap-distance-top:0;mso-wrap-distance-right:0;mso-wrap-distance-bottom:0;mso-position-horizontal:absolute;mso-position-horizontal-relative:page;mso-position-vertical:absolute;mso-position-vertical-relative:text;v-text-anchor:top" coordsize="5274310,1270" o:gfxdata="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" path="m,l5274005,e" filled="f" strokeweight=".14056mm">
+              <v:shape w14:anchorId="5C81848E" id="Graphic 22" o:spid="_x0000_s1026" style="position:absolute;margin-left:108pt;margin-top:4.55pt;width:415.3pt;height:.1pt;z-index:-251655168;visibility:visible;mso-wrap-style:square;mso-wrap-distance-left:0;mso-wrap-distance-top:0;mso-wrap-distance-right:0;mso-wrap-distance-bottom:0;mso-position-horizontal:absolute;mso-position-horizontal-relative:page;mso-position-vertical:absolute;mso-position-vertical-relative:text;v-text-anchor:top" coordsize="5274310,1270" o:gfxdata="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" path="m,l5274005,e" filled="f" strokeweight=".14056mm">
                 <v:path arrowok="t"/>
                 <w10:wrap type="topAndBottom" anchorx="page"/>
               </v:shape>
@@ -20214,14 +20563,24 @@
                             <w:r>
                               <w:t xml:space="preserve">Figure 9. </w:t>
                             </w:r>
-                            <w:fldSimple w:instr=" SEQ Figure_9. \* ARABIC ">
-                              <w:r>
-                                <w:rPr>
-                                  <w:noProof/>
-                                </w:rPr>
-                                <w:t>1</w:t>
-                              </w:r>
-                            </w:fldSimple>
+                            <w:r>
+                              <w:fldChar w:fldCharType="begin"/>
+                            </w:r>
+                            <w:r>
+                              <w:instrText xml:space="preserve"> SEQ Figure_9. \* ARABIC </w:instrText>
+                            </w:r>
+                            <w:r>
+                              <w:fldChar w:fldCharType="separate"/>
+                            </w:r>
+                            <w:r>
+                              <w:rPr>
+                                <w:noProof/>
+                              </w:rPr>
+                              <w:t>1</w:t>
+                            </w:r>
+                            <w:r>
+                              <w:fldChar w:fldCharType="end"/>
+                            </w:r>
                             <w:r>
                               <w:t xml:space="preserve"> : Gantt Chart</w:t>
                             </w:r>
@@ -20262,14 +20621,24 @@
                       <w:r>
                         <w:t xml:space="preserve">Figure 9. </w:t>
                       </w:r>
-                      <w:fldSimple w:instr=" SEQ Figure_9. \* ARABIC ">
-                        <w:r>
-                          <w:rPr>
-                            <w:noProof/>
-                          </w:rPr>
-                          <w:t>1</w:t>
-                        </w:r>
-                      </w:fldSimple>
+                      <w:r>
+                        <w:fldChar w:fldCharType="begin"/>
+                      </w:r>
+                      <w:r>
+                        <w:instrText xml:space="preserve"> SEQ Figure_9. \* ARABIC </w:instrText>
+                      </w:r>
+                      <w:r>
+                        <w:fldChar w:fldCharType="separate"/>
+                      </w:r>
+                      <w:r>
+                        <w:rPr>
+                          <w:noProof/>
+                        </w:rPr>
+                        <w:t>1</w:t>
+                      </w:r>
+                      <w:r>
+                        <w:fldChar w:fldCharType="end"/>
+                      </w:r>
                       <w:r>
                         <w:t xml:space="preserve"> : Gantt Chart</w:t>
                       </w:r>
@@ -20518,14 +20887,24 @@
       <w:r>
         <w:t xml:space="preserve">Table 9. </w:t>
       </w:r>
-      <w:fldSimple w:instr=" SEQ Table_9. \* ARABIC ">
-        <w:r>
-          <w:rPr>
-            <w:noProof/>
-          </w:rPr>
-          <w:t>1</w:t>
-        </w:r>
-      </w:fldSimple>
+      <w:r>
+        <w:fldChar w:fldCharType="begin"/>
+      </w:r>
+      <w:r>
+        <w:instrText xml:space="preserve"> SEQ Table_9. \* ARABIC </w:instrText>
+      </w:r>
+      <w:r>
+        <w:fldChar w:fldCharType="separate"/>
+      </w:r>
+      <w:r>
+        <w:rPr>
+          <w:noProof/>
+        </w:rPr>
+        <w:t>1</w:t>
+      </w:r>
+      <w:r>
+        <w:fldChar w:fldCharType="end"/>
+      </w:r>
       <w:r>
         <w:t xml:space="preserve"> : Project Budget</w:t>
       </w:r>
@@ -22366,14 +22745,24 @@
       <w:r>
         <w:t xml:space="preserve">Figure 9. </w:t>
       </w:r>
-      <w:fldSimple w:instr=" SEQ Figure_9. \* ARABIC ">
-        <w:r>
-          <w:rPr>
-            <w:noProof/>
-          </w:rPr>
-          <w:t>2</w:t>
-        </w:r>
-      </w:fldSimple>
+      <w:r>
+        <w:fldChar w:fldCharType="begin"/>
+      </w:r>
+      <w:r>
+        <w:instrText xml:space="preserve"> SEQ Figure_9. \* ARABIC </w:instrText>
+      </w:r>
+      <w:r>
+        <w:fldChar w:fldCharType="separate"/>
+      </w:r>
+      <w:r>
+        <w:rPr>
+          <w:noProof/>
+        </w:rPr>
+        <w:t>2</w:t>
+      </w:r>
+      <w:r>
+        <w:fldChar w:fldCharType="end"/>
+      </w:r>
       <w:r>
         <w:t xml:space="preserve"> : </w:t>
       </w:r>
@@ -22682,14 +23071,24 @@
                             <w:r>
                               <w:t xml:space="preserve">Figure 9. </w:t>
                             </w:r>
-                            <w:fldSimple w:instr=" SEQ Figure_9. \* ARABIC ">
-                              <w:r>
-                                <w:rPr>
-                                  <w:noProof/>
-                                </w:rPr>
-                                <w:t>3</w:t>
-                              </w:r>
-                            </w:fldSimple>
+                            <w:r>
+                              <w:fldChar w:fldCharType="begin"/>
+                            </w:r>
+                            <w:r>
+                              <w:instrText xml:space="preserve"> SEQ Figure_9. \* ARABIC </w:instrText>
+                            </w:r>
+                            <w:r>
+                              <w:fldChar w:fldCharType="separate"/>
+                            </w:r>
+                            <w:r>
+                              <w:rPr>
+                                <w:noProof/>
+                              </w:rPr>
+                              <w:t>3</w:t>
+                            </w:r>
+                            <w:r>
+                              <w:fldChar w:fldCharType="end"/>
+                            </w:r>
                             <w:r>
                               <w:t>: Lookup Tables in OpenType Fonts</w:t>
                             </w:r>
@@ -22729,14 +23128,24 @@
                       <w:r>
                         <w:t xml:space="preserve">Figure 9. </w:t>
                       </w:r>
-                      <w:fldSimple w:instr=" SEQ Figure_9. \* ARABIC ">
-                        <w:r>
-                          <w:rPr>
-                            <w:noProof/>
-                          </w:rPr>
-                          <w:t>3</w:t>
-                        </w:r>
-                      </w:fldSimple>
+                      <w:r>
+                        <w:fldChar w:fldCharType="begin"/>
+                      </w:r>
+                      <w:r>
+                        <w:instrText xml:space="preserve"> SEQ Figure_9. \* ARABIC </w:instrText>
+                      </w:r>
+                      <w:r>
+                        <w:fldChar w:fldCharType="separate"/>
+                      </w:r>
+                      <w:r>
+                        <w:rPr>
+                          <w:noProof/>
+                        </w:rPr>
+                        <w:t>3</w:t>
+                      </w:r>
+                      <w:r>
+                        <w:fldChar w:fldCharType="end"/>
+                      </w:r>
                       <w:r>
                         <w:t>: Lookup Tables in OpenType Fonts</w:t>
                       </w:r>
@@ -23203,6 +23612,86 @@
       <w:bookmarkEnd w:id="138"/>
       <w:r>
         <w:t>Chandra, S. (2021). Indian Typefaces in Digital Platforms: Issues and Challenges. In: Martins, N., Brandão, D. (eds) Advances in Design and Digital Communication . Digicom 2020. Springer Series in Design and Innovation , vol 12. Springer, Cham.</w:t>
+      </w:r>
+    </w:p>
+    <w:p>
+      <w:r>
+        <w:t xml:space="preserve">[12] </w:t>
+      </w:r>
+      <w:r>
+        <w:t xml:space="preserve">Microsoft. (n.d.). GSUB - Glyph substitution table. Retrieved January 24, 2025, from </w:t>
+      </w:r>
+      <w:hyperlink r:id="rId43" w:history="1">
+        <w:r>
+          <w:rPr>
+            <w:rStyle w:val="Hyperlink"/>
+          </w:rPr>
+          <w:t>https://learn.microsoft.com/en-us/typography/opentype/spec/gsub</w:t>
+        </w:r>
+      </w:hyperlink>
+    </w:p>
+    <w:p>
+      <w:r>
+        <w:t xml:space="preserve">[13] </w:t>
+      </w:r>
+      <w:r>
+        <w:t xml:space="preserve">Microsoft. (n.d.). GPOS - Glyph positioning table. Retrieved January 24, 2025, from </w:t>
+      </w:r>
+      <w:hyperlink r:id="rId44" w:history="1">
+        <w:r>
+          <w:rPr>
+            <w:rStyle w:val="Hyperlink"/>
+          </w:rPr>
+          <w:t>https://learn.microsoft.com/en-us/typography/opentype/otspec180/gpos</w:t>
+        </w:r>
+      </w:hyperlink>
+    </w:p>
+    <w:p>
+      <w:r>
+        <w:t xml:space="preserve">[14] </w:t>
+      </w:r>
+      <w:r>
+        <w:t>Microsoft. (n.d.).</w:t>
+      </w:r>
+      <w:r>
+        <w:t xml:space="preserve"> </w:t>
+      </w:r>
+      <w:r>
+        <w:t>Chapter 1: OpenType layout common table formats. Retrieved January24,2025,</w:t>
+      </w:r>
+      <w:r>
+        <w:t xml:space="preserve"> </w:t>
+      </w:r>
+      <w:r>
+        <w:t>from</w:t>
+      </w:r>
+      <w:r>
+        <w:t xml:space="preserve"> </w:t>
+      </w:r>
+      <w:hyperlink r:id="rId45" w:history="1">
+        <w:r>
+          <w:rPr>
+            <w:rStyle w:val="Hyperlink"/>
+          </w:rPr>
+          <w:t>https://learn.microsoft.com/en-us/</w:t>
+        </w:r>
+      </w:hyperlink>
+      <w:r>
+        <w:t>typography/opentype/</w:t>
+      </w:r>
+      <w:r>
+        <w:t xml:space="preserve"> </w:t>
+      </w:r>
+      <w:r>
+        <w:t>otspec183/ttochap1</w:t>
+      </w:r>
+    </w:p>
+    <w:p>
+      <w:r>
+        <w:t xml:space="preserve">[15] </w:t>
+      </w:r>
+      <w:r>
+        <w:t>PDF Association  (2021). PDF's popularity online. Retrieved January 24, 2025, from https://pdfa.org/pdfs-popularity-online/</w:t>
       </w:r>
     </w:p>
     <w:sectPr>
@@ -26247,6 +26736,18 @@
       <w:spacing w:after="0"/>
     </w:pPr>
   </w:style>
+  <w:style w:type="character" w:styleId="UnresolvedMention">
+    <w:name w:val="Unresolved Mention"/>
+    <w:basedOn w:val="DefaultParagraphFont"/>
+    <w:uiPriority w:val="99"/>
+    <w:semiHidden/>
+    <w:unhideWhenUsed/>
+    <w:rsid w:val="0038695E"/>
+    <w:rPr>
+      <w:color w:val="605E5C"/>
+      <w:shd w:val="clear" w:color="auto" w:fill="E1DFDD"/>
+    </w:rPr>
+  </w:style>
 </w:styles>
 </file>
 

</xml_diff>